<commit_message>
added new version before review 2.
</commit_message>
<xml_diff>
--- a/LaTeX/Projektdokumentation/Systemarkitektur/Software/Threads.docx
+++ b/LaTeX/Projektdokumentation/Systemarkitektur/Software/Threads.docx
@@ -34,19 +34,14 @@
       <w:r>
         <w:t xml:space="preserve"> er for langt uden for </w:t>
       </w:r>
-      <w:proofErr w:type="spellStart"/>
-      <w:r>
-        <w:t>tolera</w:t>
-      </w:r>
-      <w:r>
-        <w:t>ncer</w:t>
-      </w:r>
-      <w:r>
-        <w:t>niveauer</w:t>
-      </w:r>
-      <w:proofErr w:type="spellEnd"/>
+      <w:r>
+        <w:t>tolerance-niveauer</w:t>
+      </w:r>
       <w:r>
         <w:t xml:space="preserve"> og en til at styrer tiden med, kan de forskellige funktionaliteter kører sideløbende.</w:t>
+      </w:r>
+      <w:r>
+        <w:t xml:space="preserve"> </w:t>
       </w:r>
       <w:bookmarkStart w:id="0" w:name="_GoBack"/>
       <w:bookmarkEnd w:id="0"/>
@@ -77,9 +72,9 @@
             <o:lock v:ext="edit" aspectratio="t"/>
           </v:shapetype>
           <v:shape id="_x0000_i1025" type="#_x0000_t75" style="width:336pt;height:310.5pt" o:ole="">
-            <v:imagedata r:id="rId4" o:title=""/>
+            <v:imagedata r:id="rId6" o:title=""/>
           </v:shape>
-          <o:OLEObject Type="Embed" ProgID="Visio.Drawing.15" ShapeID="_x0000_i1025" DrawAspect="Content" ObjectID="_1487507061" r:id="rId5"/>
+          <o:OLEObject Type="Embed" ProgID="Visio.Drawing.15" ShapeID="_x0000_i1025" DrawAspect="Content" ObjectID="_1487508237" r:id="rId7"/>
         </w:object>
       </w:r>
     </w:p>
@@ -209,7 +204,14 @@
         <w:t xml:space="preserve"> </w:t>
       </w:r>
     </w:p>
+    <w:p/>
+    <w:p>
+      <w:r>
+        <w:t xml:space="preserve"> </w:t>
+      </w:r>
+    </w:p>
     <w:sectPr>
+      <w:headerReference w:type="default" r:id="rId8"/>
       <w:pgSz w:w="11906" w:h="16838"/>
       <w:pgMar w:top="1701" w:right="1134" w:bottom="1701" w:left="1134" w:header="708" w:footer="708" w:gutter="0"/>
       <w:cols w:space="708"/>
@@ -217,6 +219,82 @@
     </w:sectPr>
   </w:body>
 </w:document>
+</file>
+
+<file path=word/endnotes.xml><?xml version="1.0" encoding="utf-8"?>
+<w:endnotes xmlns:wpc="http://schemas.microsoft.com/office/word/2010/wordprocessingCanvas" xmlns:mc="http://schemas.openxmlformats.org/markup-compatibility/2006" xmlns:o="urn:schemas-microsoft-com:office:office" xmlns:r="http://schemas.openxmlformats.org/officeDocument/2006/relationships" xmlns:m="http://schemas.openxmlformats.org/officeDocument/2006/math" xmlns:v="urn:schemas-microsoft-com:vml" xmlns:wp14="http://schemas.microsoft.com/office/word/2010/wordprocessingDrawing" xmlns:wp="http://schemas.openxmlformats.org/drawingml/2006/wordprocessingDrawing" xmlns:w10="urn:schemas-microsoft-com:office:word" xmlns:w="http://schemas.openxmlformats.org/wordprocessingml/2006/main" xmlns:w14="http://schemas.microsoft.com/office/word/2010/wordml" xmlns:w15="http://schemas.microsoft.com/office/word/2012/wordml" xmlns:wpg="http://schemas.microsoft.com/office/word/2010/wordprocessingGroup" xmlns:wpi="http://schemas.microsoft.com/office/word/2010/wordprocessingInk" xmlns:wne="http://schemas.microsoft.com/office/word/2006/wordml" xmlns:wps="http://schemas.microsoft.com/office/word/2010/wordprocessingShape" mc:Ignorable="w14 w15 wp14">
+  <w:endnote w:type="separator" w:id="-1">
+    <w:p>
+      <w:pPr>
+        <w:spacing w:after="0" w:line="240" w:lineRule="auto"/>
+      </w:pPr>
+      <w:r>
+        <w:separator/>
+      </w:r>
+    </w:p>
+  </w:endnote>
+  <w:endnote w:type="continuationSeparator" w:id="0">
+    <w:p>
+      <w:pPr>
+        <w:spacing w:after="0" w:line="240" w:lineRule="auto"/>
+      </w:pPr>
+      <w:r>
+        <w:continuationSeparator/>
+      </w:r>
+    </w:p>
+  </w:endnote>
+</w:endnotes>
+</file>
+
+<file path=word/footnotes.xml><?xml version="1.0" encoding="utf-8"?>
+<w:footnotes xmlns:wpc="http://schemas.microsoft.com/office/word/2010/wordprocessingCanvas" xmlns:mc="http://schemas.openxmlformats.org/markup-compatibility/2006" xmlns:o="urn:schemas-microsoft-com:office:office" xmlns:r="http://schemas.openxmlformats.org/officeDocument/2006/relationships" xmlns:m="http://schemas.openxmlformats.org/officeDocument/2006/math" xmlns:v="urn:schemas-microsoft-com:vml" xmlns:wp14="http://schemas.microsoft.com/office/word/2010/wordprocessingDrawing" xmlns:wp="http://schemas.openxmlformats.org/drawingml/2006/wordprocessingDrawing" xmlns:w10="urn:schemas-microsoft-com:office:word" xmlns:w="http://schemas.openxmlformats.org/wordprocessingml/2006/main" xmlns:w14="http://schemas.microsoft.com/office/word/2010/wordml" xmlns:w15="http://schemas.microsoft.com/office/word/2012/wordml" xmlns:wpg="http://schemas.microsoft.com/office/word/2010/wordprocessingGroup" xmlns:wpi="http://schemas.microsoft.com/office/word/2010/wordprocessingInk" xmlns:wne="http://schemas.microsoft.com/office/word/2006/wordml" xmlns:wps="http://schemas.microsoft.com/office/word/2010/wordprocessingShape" mc:Ignorable="w14 w15 wp14">
+  <w:footnote w:type="separator" w:id="-1">
+    <w:p>
+      <w:pPr>
+        <w:spacing w:after="0" w:line="240" w:lineRule="auto"/>
+      </w:pPr>
+      <w:r>
+        <w:separator/>
+      </w:r>
+    </w:p>
+  </w:footnote>
+  <w:footnote w:type="continuationSeparator" w:id="0">
+    <w:p>
+      <w:pPr>
+        <w:spacing w:after="0" w:line="240" w:lineRule="auto"/>
+      </w:pPr>
+      <w:r>
+        <w:continuationSeparator/>
+      </w:r>
+    </w:p>
+  </w:footnote>
+</w:footnotes>
+</file>
+
+<file path=word/header1.xml><?xml version="1.0" encoding="utf-8"?>
+<w:hdr xmlns:wpc="http://schemas.microsoft.com/office/word/2010/wordprocessingCanvas" xmlns:mc="http://schemas.openxmlformats.org/markup-compatibility/2006" xmlns:o="urn:schemas-microsoft-com:office:office" xmlns:r="http://schemas.openxmlformats.org/officeDocument/2006/relationships" xmlns:m="http://schemas.openxmlformats.org/officeDocument/2006/math" xmlns:v="urn:schemas-microsoft-com:vml" xmlns:wp14="http://schemas.microsoft.com/office/word/2010/wordprocessingDrawing" xmlns:wp="http://schemas.openxmlformats.org/drawingml/2006/wordprocessingDrawing" xmlns:w10="urn:schemas-microsoft-com:office:word" xmlns:w="http://schemas.openxmlformats.org/wordprocessingml/2006/main" xmlns:w14="http://schemas.microsoft.com/office/word/2010/wordml" xmlns:w15="http://schemas.microsoft.com/office/word/2012/wordml" xmlns:wpg="http://schemas.microsoft.com/office/word/2010/wordprocessingGroup" xmlns:wpi="http://schemas.microsoft.com/office/word/2010/wordprocessingInk" xmlns:wne="http://schemas.microsoft.com/office/word/2006/wordml" xmlns:wps="http://schemas.microsoft.com/office/word/2010/wordprocessingShape" mc:Ignorable="w14 w15 wp14">
+  <w:p>
+    <w:pPr>
+      <w:pStyle w:val="Sidehoved"/>
+    </w:pPr>
+    <w:r>
+      <w:t>Udkast 1 Threads</w:t>
+    </w:r>
+  </w:p>
+  <w:p>
+    <w:pPr>
+      <w:pStyle w:val="Sidehoved"/>
+    </w:pPr>
+    <w:r>
+      <w:t>10-03-2015</w:t>
+    </w:r>
+  </w:p>
+  <w:p>
+    <w:pPr>
+      <w:pStyle w:val="Sidehoved"/>
+    </w:pPr>
+  </w:p>
+</w:hdr>
 </file>
 
 <file path=word/styles.xml><?xml version="1.0" encoding="utf-8"?>
@@ -763,6 +841,50 @@
       <w:szCs w:val="24"/>
     </w:rPr>
   </w:style>
+  <w:style w:type="paragraph" w:styleId="Sidehoved">
+    <w:name w:val="header"/>
+    <w:basedOn w:val="Normal"/>
+    <w:link w:val="SidehovedTegn"/>
+    <w:uiPriority w:val="99"/>
+    <w:unhideWhenUsed/>
+    <w:rsid w:val="00B874BB"/>
+    <w:pPr>
+      <w:tabs>
+        <w:tab w:val="center" w:pos="4819"/>
+        <w:tab w:val="right" w:pos="9638"/>
+      </w:tabs>
+      <w:spacing w:after="0" w:line="240" w:lineRule="auto"/>
+    </w:pPr>
+  </w:style>
+  <w:style w:type="character" w:customStyle="1" w:styleId="SidehovedTegn">
+    <w:name w:val="Sidehoved Tegn"/>
+    <w:basedOn w:val="Standardskrifttypeiafsnit"/>
+    <w:link w:val="Sidehoved"/>
+    <w:uiPriority w:val="99"/>
+    <w:rsid w:val="00B874BB"/>
+  </w:style>
+  <w:style w:type="paragraph" w:styleId="Sidefod">
+    <w:name w:val="footer"/>
+    <w:basedOn w:val="Normal"/>
+    <w:link w:val="SidefodTegn"/>
+    <w:uiPriority w:val="99"/>
+    <w:unhideWhenUsed/>
+    <w:rsid w:val="00B874BB"/>
+    <w:pPr>
+      <w:tabs>
+        <w:tab w:val="center" w:pos="4819"/>
+        <w:tab w:val="right" w:pos="9638"/>
+      </w:tabs>
+      <w:spacing w:after="0" w:line="240" w:lineRule="auto"/>
+    </w:pPr>
+  </w:style>
+  <w:style w:type="character" w:customStyle="1" w:styleId="SidefodTegn">
+    <w:name w:val="Sidefod Tegn"/>
+    <w:basedOn w:val="Standardskrifttypeiafsnit"/>
+    <w:link w:val="Sidefod"/>
+    <w:uiPriority w:val="99"/>
+    <w:rsid w:val="00B874BB"/>
+  </w:style>
 </w:styles>
 </file>
 

</xml_diff>